<commit_message>
Update: refazendo o homepage
</commit_message>
<xml_diff>
--- a/Documentação/Projeto Individual.docx
+++ b/Documentação/Projeto Individual.docx
@@ -641,22 +641,40 @@
         <w:ind w:right="0" w:left="0" w:firstLine="0"/>
         <w:jc w:val="left"/>
         <w:rPr>
-          <w:rFonts w:ascii="Aptos" w:hAnsi="Aptos" w:cs="Aptos" w:eastAsia="Aptos"/>
-          <w:color w:val="auto"/>
-          <w:spacing w:val="0"/>
-          <w:position w:val="0"/>
-          <w:sz w:val="24"/>
-          <w:shd w:fill="auto" w:val="clear"/>
-        </w:rPr>
-      </w:pPr>
-      <w:r>
-        <w:object w:dxaOrig="8640" w:dyaOrig="6070">
-          <v:rect xmlns:o="urn:schemas-microsoft-com:office:office" xmlns:v="urn:schemas-microsoft-com:vml" id="rectole0000000000" style="width:432.000000pt;height:303.500000pt" o:preferrelative="t" o:ole="">
-            <o:lock v:ext="edit"/>
-            <v:imagedata xmlns:r="http://schemas.openxmlformats.org/officeDocument/2006/relationships" r:id="docRId1" o:title=""/>
-          </v:rect>
-          <o:OLEObject xmlns:r="http://schemas.openxmlformats.org/officeDocument/2006/relationships" xmlns:o="urn:schemas-microsoft-com:office:office" Type="Embed" ProgID="StaticMetafile" DrawAspect="Content" ObjectID="0000000000" ShapeID="rectole0000000000" r:id="docRId0"/>
-        </w:object>
+          <w:rFonts w:ascii="Calibri" w:hAnsi="Calibri" w:cs="Calibri" w:eastAsia="Calibri"/>
+          <w:color w:val="auto"/>
+          <w:spacing w:val="0"/>
+          <w:position w:val="0"/>
+          <w:sz w:val="22"/>
+          <w:shd w:fill="auto" w:val="clear"/>
+        </w:rPr>
+      </w:pPr>
+    </w:p>
+    <w:p>
+      <w:pPr>
+        <w:spacing w:before="0" w:after="120" w:line="360"/>
+        <w:ind w:right="0" w:left="0" w:firstLine="0"/>
+        <w:jc w:val="center"/>
+        <w:rPr>
+          <w:rFonts w:ascii="Calibri" w:hAnsi="Calibri" w:cs="Calibri" w:eastAsia="Calibri"/>
+          <w:color w:val="auto"/>
+          <w:spacing w:val="0"/>
+          <w:position w:val="0"/>
+          <w:sz w:val="22"/>
+          <w:shd w:fill="auto" w:val="clear"/>
+        </w:rPr>
+      </w:pPr>
+      <w:r>
+        <w:rPr>
+          <w:rFonts w:ascii="Arial" w:hAnsi="Arial" w:cs="Arial" w:eastAsia="Arial"/>
+          <w:b/>
+          <w:color w:val="000000"/>
+          <w:spacing w:val="0"/>
+          <w:position w:val="0"/>
+          <w:sz w:val="36"/>
+          <w:shd w:fill="auto" w:val="clear"/>
+        </w:rPr>
+        <w:t xml:space="preserve">Onu - Igualdade de Gênero</w:t>
       </w:r>
     </w:p>
     <w:p>
@@ -683,7 +701,76 @@
           <w:shd w:fill="auto" w:val="clear"/>
         </w:rPr>
         <w:tab/>
-      </w:r>
+        <w:t xml:space="preserve">Tanto no cenário real tanto no cenário virtual, as mulheres podem ser vítimas de misoginia. Pela concepção dos agressores, as mulheres possuem a capacidade fundamental de jogar inferior aos homens, por isso, merecem ser tratadas desumanamente. Já foram registrados várias atitudes bárbaras contra as mulheres nas redes sociais e pode-se observar o abalo psicológico das vítimas.</w:t>
+      </w:r>
+    </w:p>
+    <w:p>
+      <w:pPr>
+        <w:spacing w:before="0" w:after="120" w:line="360"/>
+        <w:ind w:right="0" w:left="0" w:firstLine="0"/>
+        <w:jc w:val="left"/>
+        <w:rPr>
+          <w:rFonts w:ascii="Aptos" w:hAnsi="Aptos" w:cs="Aptos" w:eastAsia="Aptos"/>
+          <w:color w:val="auto"/>
+          <w:spacing w:val="0"/>
+          <w:position w:val="0"/>
+          <w:sz w:val="24"/>
+          <w:shd w:fill="auto" w:val="clear"/>
+        </w:rPr>
+      </w:pPr>
+      <w:r>
+        <w:rPr>
+          <w:rFonts w:ascii="Aptos" w:hAnsi="Aptos" w:cs="Aptos" w:eastAsia="Aptos"/>
+          <w:color w:val="auto"/>
+          <w:spacing w:val="0"/>
+          <w:position w:val="0"/>
+          <w:sz w:val="24"/>
+          <w:shd w:fill="auto" w:val="clear"/>
+        </w:rPr>
+        <w:tab/>
+        <w:t xml:space="preserve">Sendo assim, o site tem o propósito de incentivar a postura contra essas atitudes imperdoáveis.</w:t>
+      </w:r>
+    </w:p>
+    <w:p>
+      <w:pPr>
+        <w:spacing w:before="0" w:after="120" w:line="360"/>
+        <w:ind w:right="0" w:left="0" w:firstLine="0"/>
+        <w:jc w:val="left"/>
+        <w:rPr>
+          <w:rFonts w:ascii="Aptos" w:hAnsi="Aptos" w:cs="Aptos" w:eastAsia="Aptos"/>
+          <w:color w:val="auto"/>
+          <w:spacing w:val="0"/>
+          <w:position w:val="0"/>
+          <w:sz w:val="24"/>
+          <w:shd w:fill="auto" w:val="clear"/>
+        </w:rPr>
+      </w:pPr>
+      <w:r>
+        <w:rPr>
+          <w:rFonts w:ascii="Aptos" w:hAnsi="Aptos" w:cs="Aptos" w:eastAsia="Aptos"/>
+          <w:color w:val="auto"/>
+          <w:spacing w:val="0"/>
+          <w:position w:val="0"/>
+          <w:sz w:val="24"/>
+          <w:shd w:fill="auto" w:val="clear"/>
+        </w:rPr>
+        <w:tab/>
+      </w:r>
+    </w:p>
+    <w:p>
+      <w:pPr>
+        <w:spacing w:before="0" w:after="120" w:line="360"/>
+        <w:ind w:right="0" w:left="0" w:firstLine="0"/>
+        <w:jc w:val="left"/>
+        <w:rPr>
+          <w:rFonts w:ascii="Aptos" w:hAnsi="Aptos" w:cs="Aptos" w:eastAsia="Aptos"/>
+          <w:color w:val="auto"/>
+          <w:spacing w:val="0"/>
+          <w:position w:val="0"/>
+          <w:sz w:val="24"/>
+          <w:shd w:fill="auto" w:val="clear"/>
+        </w:rPr>
+      </w:pPr>
     </w:p>
     <w:p>
       <w:pPr>
@@ -738,6 +825,21 @@
         </w:rPr>
         <w:t xml:space="preserve">Desenvolvo este projeto individual com o intuito de praticar os conceitos aprendidos na aula, desafiar-me buscando por recursos além do que foi exibido na aula e demonstrar a minha evolução em relação ao projeto individual do ano passado de forma que consiga evidentemente provar a diferença de conhecimento Front-End.</w:t>
       </w:r>
+    </w:p>
+    <w:p>
+      <w:pPr>
+        <w:spacing w:before="0" w:after="120" w:line="360"/>
+        <w:ind w:right="0" w:left="0" w:firstLine="708"/>
+        <w:jc w:val="left"/>
+        <w:rPr>
+          <w:rFonts w:ascii="Aptos" w:hAnsi="Aptos" w:cs="Aptos" w:eastAsia="Aptos"/>
+          <w:color w:val="auto"/>
+          <w:spacing w:val="0"/>
+          <w:position w:val="0"/>
+          <w:sz w:val="24"/>
+          <w:shd w:fill="auto" w:val="clear"/>
+        </w:rPr>
+      </w:pPr>
     </w:p>
     <w:p>
       <w:pPr>
@@ -828,6 +930,21 @@
       <w:pPr>
         <w:spacing w:before="0" w:after="120" w:line="360"/>
         <w:ind w:right="0" w:left="0" w:firstLine="0"/>
+        <w:jc w:val="left"/>
+        <w:rPr>
+          <w:rFonts w:ascii="Aptos" w:hAnsi="Aptos" w:cs="Aptos" w:eastAsia="Aptos"/>
+          <w:color w:val="auto"/>
+          <w:spacing w:val="0"/>
+          <w:position w:val="0"/>
+          <w:sz w:val="24"/>
+          <w:shd w:fill="auto" w:val="clear"/>
+        </w:rPr>
+      </w:pPr>
+    </w:p>
+    <w:p>
+      <w:pPr>
+        <w:spacing w:before="0" w:after="120" w:line="360"/>
+        <w:ind w:right="0" w:left="0" w:firstLine="0"/>
         <w:jc w:val="center"/>
         <w:rPr>
           <w:rFonts w:ascii="Aptos" w:hAnsi="Aptos" w:cs="Aptos" w:eastAsia="Aptos"/>
@@ -848,7 +965,7 @@
           <w:sz w:val="48"/>
           <w:shd w:fill="auto" w:val="clear"/>
         </w:rPr>
-        <w:t xml:space="preserve">Justificativa</w:t>
+        <w:t xml:space="preserve">Escopo</w:t>
       </w:r>
     </w:p>
     <w:p>
@@ -897,7 +1014,7 @@
       <w:pPr>
         <w:numPr>
           <w:ilvl w:val="0"/>
-          <w:numId w:val="19"/>
+          <w:numId w:val="21"/>
         </w:numPr>
         <w:spacing w:before="0" w:after="120" w:line="360"/>
         <w:ind w:right="0" w:left="720" w:hanging="360"/>
@@ -927,7 +1044,7 @@
       <w:pPr>
         <w:numPr>
           <w:ilvl w:val="0"/>
-          <w:numId w:val="19"/>
+          <w:numId w:val="21"/>
         </w:numPr>
         <w:spacing w:before="0" w:after="120" w:line="360"/>
         <w:ind w:right="0" w:left="720" w:hanging="360"/>
@@ -957,7 +1074,7 @@
       <w:pPr>
         <w:numPr>
           <w:ilvl w:val="0"/>
-          <w:numId w:val="19"/>
+          <w:numId w:val="21"/>
         </w:numPr>
         <w:spacing w:before="0" w:after="120" w:line="360"/>
         <w:ind w:right="0" w:left="720" w:hanging="360"/>
@@ -1071,7 +1188,7 @@
       <w:pPr>
         <w:numPr>
           <w:ilvl w:val="0"/>
-          <w:numId w:val="22"/>
+          <w:numId w:val="24"/>
         </w:numPr>
         <w:spacing w:before="0" w:after="120" w:line="360"/>
         <w:ind w:right="0" w:left="720" w:hanging="360"/>
@@ -1096,6 +1213,139 @@
         </w:rPr>
         <w:t xml:space="preserve">Domínio sob os recursos apresentados na aula;</w:t>
       </w:r>
+    </w:p>
+    <w:p>
+      <w:pPr>
+        <w:numPr>
+          <w:ilvl w:val="0"/>
+          <w:numId w:val="24"/>
+        </w:numPr>
+        <w:spacing w:before="0" w:after="120" w:line="360"/>
+        <w:ind w:right="0" w:left="720" w:hanging="360"/>
+        <w:jc w:val="left"/>
+        <w:rPr>
+          <w:rFonts w:ascii="Aptos" w:hAnsi="Aptos" w:cs="Aptos" w:eastAsia="Aptos"/>
+          <w:color w:val="auto"/>
+          <w:spacing w:val="0"/>
+          <w:position w:val="0"/>
+          <w:sz w:val="24"/>
+          <w:shd w:fill="auto" w:val="clear"/>
+        </w:rPr>
+      </w:pPr>
+      <w:r>
+        <w:rPr>
+          <w:rFonts w:ascii="Aptos" w:hAnsi="Aptos" w:cs="Aptos" w:eastAsia="Aptos"/>
+          <w:color w:val="auto"/>
+          <w:spacing w:val="0"/>
+          <w:position w:val="0"/>
+          <w:sz w:val="24"/>
+          <w:shd w:fill="auto" w:val="clear"/>
+        </w:rPr>
+        <w:t xml:space="preserve">Por fim, o comprometimento e profundidade;</w:t>
+      </w:r>
+    </w:p>
+    <w:p>
+      <w:pPr>
+        <w:spacing w:before="0" w:after="120" w:line="360"/>
+        <w:ind w:right="0" w:left="0" w:firstLine="0"/>
+        <w:jc w:val="left"/>
+        <w:rPr>
+          <w:rFonts w:ascii="Aptos" w:hAnsi="Aptos" w:cs="Aptos" w:eastAsia="Aptos"/>
+          <w:color w:val="auto"/>
+          <w:spacing w:val="0"/>
+          <w:position w:val="0"/>
+          <w:sz w:val="24"/>
+          <w:shd w:fill="auto" w:val="clear"/>
+        </w:rPr>
+      </w:pPr>
+    </w:p>
+    <w:p>
+      <w:pPr>
+        <w:spacing w:before="0" w:after="120" w:line="360"/>
+        <w:ind w:right="0" w:left="0" w:firstLine="0"/>
+        <w:jc w:val="left"/>
+        <w:rPr>
+          <w:rFonts w:ascii="Aptos" w:hAnsi="Aptos" w:cs="Aptos" w:eastAsia="Aptos"/>
+          <w:color w:val="auto"/>
+          <w:spacing w:val="0"/>
+          <w:position w:val="0"/>
+          <w:sz w:val="24"/>
+          <w:shd w:fill="auto" w:val="clear"/>
+        </w:rPr>
+      </w:pPr>
+    </w:p>
+    <w:p>
+      <w:pPr>
+        <w:spacing w:before="0" w:after="120" w:line="360"/>
+        <w:ind w:right="0" w:left="0" w:firstLine="0"/>
+        <w:jc w:val="center"/>
+        <w:rPr>
+          <w:rFonts w:ascii="Arial" w:hAnsi="Arial" w:cs="Arial" w:eastAsia="Arial"/>
+          <w:b/>
+          <w:color w:val="000000"/>
+          <w:spacing w:val="0"/>
+          <w:position w:val="0"/>
+          <w:sz w:val="48"/>
+          <w:shd w:fill="auto" w:val="clear"/>
+        </w:rPr>
+      </w:pPr>
+      <w:r>
+        <w:rPr>
+          <w:rFonts w:ascii="Arial" w:hAnsi="Arial" w:cs="Arial" w:eastAsia="Arial"/>
+          <w:b/>
+          <w:color w:val="000000"/>
+          <w:spacing w:val="0"/>
+          <w:position w:val="0"/>
+          <w:sz w:val="48"/>
+          <w:shd w:fill="auto" w:val="clear"/>
+        </w:rPr>
+        <w:t xml:space="preserve">Restrição</w:t>
+      </w:r>
+    </w:p>
+    <w:p>
+      <w:pPr>
+        <w:numPr>
+          <w:ilvl w:val="0"/>
+          <w:numId w:val="27"/>
+        </w:numPr>
+        <w:spacing w:before="0" w:after="120" w:line="360"/>
+        <w:ind w:right="0" w:left="720" w:hanging="360"/>
+        <w:jc w:val="left"/>
+        <w:rPr>
+          <w:rFonts w:ascii="Aptos" w:hAnsi="Aptos" w:cs="Aptos" w:eastAsia="Aptos"/>
+          <w:color w:val="auto"/>
+          <w:spacing w:val="0"/>
+          <w:position w:val="0"/>
+          <w:sz w:val="24"/>
+          <w:shd w:fill="auto" w:val="clear"/>
+        </w:rPr>
+      </w:pPr>
+      <w:r>
+        <w:rPr>
+          <w:rFonts w:ascii="Aptos" w:hAnsi="Aptos" w:cs="Aptos" w:eastAsia="Aptos"/>
+          <w:color w:val="auto"/>
+          <w:spacing w:val="0"/>
+          <w:position w:val="0"/>
+          <w:sz w:val="24"/>
+          <w:shd w:fill="auto" w:val="clear"/>
+        </w:rPr>
+        <w:t xml:space="preserve">Entrega do projeto na semana do dia 24/11;</w:t>
+      </w:r>
+    </w:p>
+    <w:p>
+      <w:pPr>
+        <w:spacing w:before="0" w:after="120" w:line="360"/>
+        <w:ind w:right="0" w:left="0" w:firstLine="0"/>
+        <w:jc w:val="left"/>
+        <w:rPr>
+          <w:rFonts w:ascii="Aptos" w:hAnsi="Aptos" w:cs="Aptos" w:eastAsia="Aptos"/>
+          <w:color w:val="auto"/>
+          <w:spacing w:val="0"/>
+          <w:position w:val="0"/>
+          <w:sz w:val="24"/>
+          <w:shd w:fill="auto" w:val="clear"/>
+        </w:rPr>
+      </w:pPr>
     </w:p>
   </w:body>
 </w:document>
@@ -1117,10 +1367,20 @@
       <w:lvlText w:val="•"/>
     </w:lvl>
   </w:abstractNum>
-  <w:num w:numId="19">
+  <w:abstractNum w:abstractNumId="12">
+    <w:lvl w:ilvl="0">
+      <w:start w:val="1"/>
+      <w:numFmt w:val="bullet"/>
+      <w:lvlText w:val="•"/>
+    </w:lvl>
+  </w:abstractNum>
+  <w:num w:numId="21">
+    <w:abstractNumId w:val="12"/>
+  </w:num>
+  <w:num w:numId="24">
     <w:abstractNumId w:val="6"/>
   </w:num>
-  <w:num w:numId="22">
+  <w:num w:numId="27">
     <w:abstractNumId w:val="0"/>
   </w:num>
 </w:numbering>

</xml_diff>